<commit_message>
MAYOR REFACTOR OF ALL TIME... NEED TO BE TESTED
</commit_message>
<xml_diff>
--- a/img/test auto.docx
+++ b/img/test auto.docx
@@ -3,6 +3,11 @@
 <w:document xmlns:wpc="http://schemas.microsoft.com/office/word/2010/wordprocessingCanvas" xmlns:cx="http://schemas.microsoft.com/office/drawing/2014/chartex" xmlns:cx1="http://schemas.microsoft.com/office/drawing/2015/9/8/chartex" xmlns:cx2="http://schemas.microsoft.com/office/drawing/2015/10/21/chartex" xmlns:cx3="http://schemas.microsoft.com/office/drawing/2016/5/9/chartex" xmlns:cx4="http://schemas.microsoft.com/office/drawing/2016/5/10/chartex" xmlns:cx5="http://schemas.microsoft.com/office/drawing/2016/5/11/chartex" xmlns:cx6="http://schemas.microsoft.com/office/drawing/2016/5/12/chartex" xmlns:cx7="http://schemas.microsoft.com/office/drawing/2016/5/13/chartex" xmlns:cx8="http://schemas.microsoft.com/office/drawing/2016/5/14/chartex" xmlns:mc="http://schemas.openxmlformats.org/markup-compatibility/2006" xmlns:aink="http://schemas.microsoft.com/office/drawing/2016/ink" xmlns:am3d="http://schemas.microsoft.com/office/drawing/2017/model3d" xmlns:o="urn:schemas-microsoft-com:office:office" xmlns:oel="http://schemas.microsoft.com/office/2019/extlst" xmlns:r="http://schemas.openxmlformats.org/officeDocument/2006/relationships" xmlns:m="http://schemas.openxmlformats.org/officeDocument/2006/math" xmlns:v="urn:schemas-microsoft-com:vml" xmlns:wp14="http://schemas.microsoft.com/office/word/2010/wordprocessingDrawing" xmlns:wp="http://schemas.openxmlformats.org/drawingml/2006/wordprocessingDrawing" xmlns:w10="urn:schemas-microsoft-com:office:word" xmlns:w="http://schemas.openxmlformats.org/wordprocessingml/2006/main" xmlns:w14="http://schemas.microsoft.com/office/word/2010/wordml" xmlns:w15="http://schemas.microsoft.com/office/word/2012/wordml" xmlns:w16cex="http://schemas.microsoft.com/office/word/2018/wordml/cex" xmlns:w16cid="http://schemas.microsoft.com/office/word/2016/wordml/cid" xmlns:w16="http://schemas.microsoft.com/office/word/2018/wordml" xmlns:w16sdtdh="http://schemas.microsoft.com/office/word/2020/wordml/sdtdatahash" xmlns:w16se="http://schemas.microsoft.com/office/word/2015/wordml/symex" xmlns:wpg="http://schemas.microsoft.com/office/word/2010/wordprocessingGroup" xmlns:wpi="http://schemas.microsoft.com/office/word/2010/wordprocessingInk" xmlns:wne="http://schemas.microsoft.com/office/word/2006/wordml" xmlns:wps="http://schemas.microsoft.com/office/word/2010/wordprocessingShape" mc:Ignorable="w14 w15 w16se w16cid w16 w16cex w16sdtdh wp14">
   <w:body>
     <w:p>
+      <w:pPr>
+        <w:rPr>
+          <w:noProof/>
+        </w:rPr>
+      </w:pPr>
       <w:r>
         <w:rPr>
           <w:noProof/>
@@ -225,63 +230,7 @@
         </w:drawing>
       </w:r>
       <w:r>
-        <w:t xml:space="preserve"> </w:t>
-      </w:r>
-      <w:r>
-        <w:rPr>
-          <w:noProof/>
-        </w:rPr>
-        <w:drawing>
-          <wp:inline distT="0" distB="0" distL="0" distR="0" wp14:anchorId="64FB1982" wp14:editId="3BD16CCF">
-            <wp:extent cx="2514600" cy="317500"/>
-            <wp:effectExtent l="0" t="0" r="0" b="6350"/>
-            <wp:docPr id="329144220" name="Imagen 5"/>
-            <wp:cNvGraphicFramePr>
-              <a:graphicFrameLocks xmlns:a="http://schemas.openxmlformats.org/drawingml/2006/main" noChangeAspect="1"/>
-            </wp:cNvGraphicFramePr>
-            <a:graphic xmlns:a="http://schemas.openxmlformats.org/drawingml/2006/main">
-              <a:graphicData uri="http://schemas.openxmlformats.org/drawingml/2006/picture">
-                <pic:pic xmlns:pic="http://schemas.openxmlformats.org/drawingml/2006/picture">
-                  <pic:nvPicPr>
-                    <pic:cNvPr id="0" name="Picture 9"/>
-                    <pic:cNvPicPr>
-                      <a:picLocks noChangeAspect="1" noChangeArrowheads="1"/>
-                    </pic:cNvPicPr>
-                  </pic:nvPicPr>
-                  <pic:blipFill>
-                    <a:blip r:embed="rId8">
-                      <a:extLst>
-                        <a:ext uri="{28A0092B-C50C-407E-A947-70E740481C1C}">
-                          <a14:useLocalDpi xmlns:a14="http://schemas.microsoft.com/office/drawing/2010/main" val="0"/>
-                        </a:ext>
-                      </a:extLst>
-                    </a:blip>
-                    <a:srcRect/>
-                    <a:stretch>
-                      <a:fillRect/>
-                    </a:stretch>
-                  </pic:blipFill>
-                  <pic:spPr bwMode="auto">
-                    <a:xfrm>
-                      <a:off x="0" y="0"/>
-                      <a:ext cx="2514600" cy="317500"/>
-                    </a:xfrm>
-                    <a:prstGeom prst="rect">
-                      <a:avLst/>
-                    </a:prstGeom>
-                    <a:noFill/>
-                    <a:ln>
-                      <a:noFill/>
-                    </a:ln>
-                  </pic:spPr>
-                </pic:pic>
-              </a:graphicData>
-            </a:graphic>
-          </wp:inline>
-        </w:drawing>
-      </w:r>
-      <w:r>
-        <w:t xml:space="preserve"> </w:t>
+        <w:t xml:space="preserve">  </w:t>
       </w:r>
       <w:r>
         <w:rPr>
@@ -305,7 +254,7 @@
                     </pic:cNvPicPr>
                   </pic:nvPicPr>
                   <pic:blipFill>
-                    <a:blip r:embed="rId9">
+                    <a:blip r:embed="rId8">
                       <a:extLst>
                         <a:ext uri="{28A0092B-C50C-407E-A947-70E740481C1C}">
                           <a14:useLocalDpi xmlns:a14="http://schemas.microsoft.com/office/drawing/2010/main" val="0"/>
@@ -358,7 +307,7 @@
                     </pic:cNvPicPr>
                   </pic:nvPicPr>
                   <pic:blipFill>
-                    <a:blip r:embed="rId10">
+                    <a:blip r:embed="rId9">
                       <a:extLst>
                         <a:ext uri="{28A0092B-C50C-407E-A947-70E740481C1C}">
                           <a14:useLocalDpi xmlns:a14="http://schemas.microsoft.com/office/drawing/2010/main" val="0"/>
@@ -411,7 +360,7 @@
                     </pic:cNvPicPr>
                   </pic:nvPicPr>
                   <pic:blipFill>
-                    <a:blip r:embed="rId11">
+                    <a:blip r:embed="rId10">
                       <a:extLst>
                         <a:ext uri="{28A0092B-C50C-407E-A947-70E740481C1C}">
                           <a14:useLocalDpi xmlns:a14="http://schemas.microsoft.com/office/drawing/2010/main" val="0"/>
@@ -464,7 +413,7 @@
                     </pic:cNvPicPr>
                   </pic:nvPicPr>
                   <pic:blipFill>
-                    <a:blip r:embed="rId12">
+                    <a:blip r:embed="rId11">
                       <a:extLst>
                         <a:ext uri="{28A0092B-C50C-407E-A947-70E740481C1C}">
                           <a14:useLocalDpi xmlns:a14="http://schemas.microsoft.com/office/drawing/2010/main" val="0"/>
@@ -517,7 +466,7 @@
                     </pic:cNvPicPr>
                   </pic:nvPicPr>
                   <pic:blipFill>
-                    <a:blip r:embed="rId13">
+                    <a:blip r:embed="rId12">
                       <a:extLst>
                         <a:ext uri="{28A0092B-C50C-407E-A947-70E740481C1C}">
                           <a14:useLocalDpi xmlns:a14="http://schemas.microsoft.com/office/drawing/2010/main" val="0"/>
@@ -570,7 +519,7 @@
                     </pic:cNvPicPr>
                   </pic:nvPicPr>
                   <pic:blipFill>
-                    <a:blip r:embed="rId14">
+                    <a:blip r:embed="rId13">
                       <a:extLst>
                         <a:ext uri="{28A0092B-C50C-407E-A947-70E740481C1C}">
                           <a14:useLocalDpi xmlns:a14="http://schemas.microsoft.com/office/drawing/2010/main" val="0"/>
@@ -623,7 +572,7 @@
                     </pic:cNvPicPr>
                   </pic:nvPicPr>
                   <pic:blipFill>
-                    <a:blip r:embed="rId15">
+                    <a:blip r:embed="rId14">
                       <a:extLst>
                         <a:ext uri="{28A0092B-C50C-407E-A947-70E740481C1C}">
                           <a14:useLocalDpi xmlns:a14="http://schemas.microsoft.com/office/drawing/2010/main" val="0"/>
@@ -676,7 +625,7 @@
                     </pic:cNvPicPr>
                   </pic:nvPicPr>
                   <pic:blipFill>
-                    <a:blip r:embed="rId16">
+                    <a:blip r:embed="rId15">
                       <a:extLst>
                         <a:ext uri="{28A0092B-C50C-407E-A947-70E740481C1C}">
                           <a14:useLocalDpi xmlns:a14="http://schemas.microsoft.com/office/drawing/2010/main" val="0"/>
@@ -729,7 +678,7 @@
                     </pic:cNvPicPr>
                   </pic:nvPicPr>
                   <pic:blipFill>
-                    <a:blip r:embed="rId17">
+                    <a:blip r:embed="rId16">
                       <a:extLst>
                         <a:ext uri="{28A0092B-C50C-407E-A947-70E740481C1C}">
                           <a14:useLocalDpi xmlns:a14="http://schemas.microsoft.com/office/drawing/2010/main" val="0"/>
@@ -782,7 +731,7 @@
                     </pic:cNvPicPr>
                   </pic:nvPicPr>
                   <pic:blipFill>
-                    <a:blip r:embed="rId18">
+                    <a:blip r:embed="rId17">
                       <a:extLst>
                         <a:ext uri="{28A0092B-C50C-407E-A947-70E740481C1C}">
                           <a14:useLocalDpi xmlns:a14="http://schemas.microsoft.com/office/drawing/2010/main" val="0"/>
@@ -835,7 +784,7 @@
                     </pic:cNvPicPr>
                   </pic:nvPicPr>
                   <pic:blipFill>
-                    <a:blip r:embed="rId19">
+                    <a:blip r:embed="rId18">
                       <a:extLst>
                         <a:ext uri="{28A0092B-C50C-407E-A947-70E740481C1C}">
                           <a14:useLocalDpi xmlns:a14="http://schemas.microsoft.com/office/drawing/2010/main" val="0"/>
@@ -888,7 +837,7 @@
                     </pic:cNvPicPr>
                   </pic:nvPicPr>
                   <pic:blipFill>
-                    <a:blip r:embed="rId20">
+                    <a:blip r:embed="rId19">
                       <a:extLst>
                         <a:ext uri="{28A0092B-C50C-407E-A947-70E740481C1C}">
                           <a14:useLocalDpi xmlns:a14="http://schemas.microsoft.com/office/drawing/2010/main" val="0"/>
@@ -941,7 +890,7 @@
                     </pic:cNvPicPr>
                   </pic:nvPicPr>
                   <pic:blipFill>
-                    <a:blip r:embed="rId21">
+                    <a:blip r:embed="rId20">
                       <a:extLst>
                         <a:ext uri="{28A0092B-C50C-407E-A947-70E740481C1C}">
                           <a14:useLocalDpi xmlns:a14="http://schemas.microsoft.com/office/drawing/2010/main" val="0"/>
@@ -1000,7 +949,7 @@
                     </pic:cNvPicPr>
                   </pic:nvPicPr>
                   <pic:blipFill>
-                    <a:blip r:embed="rId22">
+                    <a:blip r:embed="rId21">
                       <a:extLst>
                         <a:ext uri="{28A0092B-C50C-407E-A947-70E740481C1C}">
                           <a14:useLocalDpi xmlns:a14="http://schemas.microsoft.com/office/drawing/2010/main" val="0"/>
@@ -1059,7 +1008,7 @@
                     </pic:cNvPicPr>
                   </pic:nvPicPr>
                   <pic:blipFill>
-                    <a:blip r:embed="rId23">
+                    <a:blip r:embed="rId22">
                       <a:extLst>
                         <a:ext uri="{28A0092B-C50C-407E-A947-70E740481C1C}">
                           <a14:useLocalDpi xmlns:a14="http://schemas.microsoft.com/office/drawing/2010/main" val="0"/>
@@ -1112,7 +1061,7 @@
                     </pic:cNvPicPr>
                   </pic:nvPicPr>
                   <pic:blipFill>
-                    <a:blip r:embed="rId24">
+                    <a:blip r:embed="rId23">
                       <a:extLst>
                         <a:ext uri="{28A0092B-C50C-407E-A947-70E740481C1C}">
                           <a14:useLocalDpi xmlns:a14="http://schemas.microsoft.com/office/drawing/2010/main" val="0"/>
@@ -1165,7 +1114,7 @@
                     </pic:cNvPicPr>
                   </pic:nvPicPr>
                   <pic:blipFill>
-                    <a:blip r:embed="rId25">
+                    <a:blip r:embed="rId24">
                       <a:extLst>
                         <a:ext uri="{28A0092B-C50C-407E-A947-70E740481C1C}">
                           <a14:useLocalDpi xmlns:a14="http://schemas.microsoft.com/office/drawing/2010/main" val="0"/>
@@ -1218,7 +1167,7 @@
                     </pic:cNvPicPr>
                   </pic:nvPicPr>
                   <pic:blipFill>
-                    <a:blip r:embed="rId26">
+                    <a:blip r:embed="rId25">
                       <a:extLst>
                         <a:ext uri="{28A0092B-C50C-407E-A947-70E740481C1C}">
                           <a14:useLocalDpi xmlns:a14="http://schemas.microsoft.com/office/drawing/2010/main" val="0"/>
@@ -1271,7 +1220,7 @@
                     </pic:cNvPicPr>
                   </pic:nvPicPr>
                   <pic:blipFill>
-                    <a:blip r:embed="rId27">
+                    <a:blip r:embed="rId26">
                       <a:extLst>
                         <a:ext uri="{28A0092B-C50C-407E-A947-70E740481C1C}">
                           <a14:useLocalDpi xmlns:a14="http://schemas.microsoft.com/office/drawing/2010/main" val="0"/>
@@ -1330,7 +1279,7 @@
                     </pic:cNvPicPr>
                   </pic:nvPicPr>
                   <pic:blipFill>
-                    <a:blip r:embed="rId28">
+                    <a:blip r:embed="rId27">
                       <a:extLst>
                         <a:ext uri="{28A0092B-C50C-407E-A947-70E740481C1C}">
                           <a14:useLocalDpi xmlns:a14="http://schemas.microsoft.com/office/drawing/2010/main" val="0"/>
@@ -1383,6 +1332,66 @@
                     </pic:cNvPicPr>
                   </pic:nvPicPr>
                   <pic:blipFill>
+                    <a:blip r:embed="rId28">
+                      <a:extLst>
+                        <a:ext uri="{28A0092B-C50C-407E-A947-70E740481C1C}">
+                          <a14:useLocalDpi xmlns:a14="http://schemas.microsoft.com/office/drawing/2010/main" val="0"/>
+                        </a:ext>
+                      </a:extLst>
+                    </a:blip>
+                    <a:srcRect/>
+                    <a:stretch>
+                      <a:fillRect/>
+                    </a:stretch>
+                  </pic:blipFill>
+                  <pic:spPr bwMode="auto">
+                    <a:xfrm>
+                      <a:off x="0" y="0"/>
+                      <a:ext cx="5219700" cy="323850"/>
+                    </a:xfrm>
+                    <a:prstGeom prst="rect">
+                      <a:avLst/>
+                    </a:prstGeom>
+                    <a:noFill/>
+                    <a:ln>
+                      <a:noFill/>
+                    </a:ln>
+                  </pic:spPr>
+                </pic:pic>
+              </a:graphicData>
+            </a:graphic>
+          </wp:inline>
+        </w:drawing>
+      </w:r>
+    </w:p>
+    <w:p>
+      <w:pPr>
+        <w:rPr>
+          <w:noProof/>
+        </w:rPr>
+      </w:pPr>
+      <w:r>
+        <w:rPr>
+          <w:noProof/>
+        </w:rPr>
+        <w:drawing>
+          <wp:inline distT="0" distB="0" distL="0" distR="0" wp14:anchorId="6D510C97" wp14:editId="38CC76D2">
+            <wp:extent cx="571500" cy="571500"/>
+            <wp:effectExtent l="0" t="0" r="0" b="0"/>
+            <wp:docPr id="1138491458" name="Imagen 2" descr="Icono&#10;&#10;Descripción generada automáticamente con confianza media"/>
+            <wp:cNvGraphicFramePr>
+              <a:graphicFrameLocks xmlns:a="http://schemas.openxmlformats.org/drawingml/2006/main" noChangeAspect="1"/>
+            </wp:cNvGraphicFramePr>
+            <a:graphic xmlns:a="http://schemas.openxmlformats.org/drawingml/2006/main">
+              <a:graphicData uri="http://schemas.openxmlformats.org/drawingml/2006/picture">
+                <pic:pic xmlns:pic="http://schemas.openxmlformats.org/drawingml/2006/picture">
+                  <pic:nvPicPr>
+                    <pic:cNvPr id="1138491458" name="Imagen 2" descr="Icono&#10;&#10;Descripción generada automáticamente con confianza media"/>
+                    <pic:cNvPicPr>
+                      <a:picLocks noChangeAspect="1" noChangeArrowheads="1"/>
+                    </pic:cNvPicPr>
+                  </pic:nvPicPr>
+                  <pic:blipFill>
                     <a:blip r:embed="rId29">
                       <a:extLst>
                         <a:ext uri="{28A0092B-C50C-407E-A947-70E740481C1C}">
@@ -1398,7 +1407,219 @@
                   <pic:spPr bwMode="auto">
                     <a:xfrm>
                       <a:off x="0" y="0"/>
-                      <a:ext cx="5219700" cy="323850"/>
+                      <a:ext cx="571500" cy="571500"/>
+                    </a:xfrm>
+                    <a:prstGeom prst="rect">
+                      <a:avLst/>
+                    </a:prstGeom>
+                    <a:noFill/>
+                    <a:ln>
+                      <a:noFill/>
+                    </a:ln>
+                  </pic:spPr>
+                </pic:pic>
+              </a:graphicData>
+            </a:graphic>
+          </wp:inline>
+        </w:drawing>
+      </w:r>
+      <w:r>
+        <w:rPr>
+          <w:noProof/>
+        </w:rPr>
+        <w:drawing>
+          <wp:inline distT="0" distB="0" distL="0" distR="0" wp14:anchorId="595CF81C" wp14:editId="0DBED770">
+            <wp:extent cx="581025" cy="504825"/>
+            <wp:effectExtent l="0" t="0" r="9525" b="9525"/>
+            <wp:docPr id="2101720928" name="Imagen 1" descr="Imagen que contiene dibujo&#10;&#10;Descripción generada automáticamente"/>
+            <wp:cNvGraphicFramePr>
+              <a:graphicFrameLocks xmlns:a="http://schemas.openxmlformats.org/drawingml/2006/main" noChangeAspect="1"/>
+            </wp:cNvGraphicFramePr>
+            <a:graphic xmlns:a="http://schemas.openxmlformats.org/drawingml/2006/main">
+              <a:graphicData uri="http://schemas.openxmlformats.org/drawingml/2006/picture">
+                <pic:pic xmlns:pic="http://schemas.openxmlformats.org/drawingml/2006/picture">
+                  <pic:nvPicPr>
+                    <pic:cNvPr id="2101720928" name="Imagen 1" descr="Imagen que contiene dibujo&#10;&#10;Descripción generada automáticamente"/>
+                    <pic:cNvPicPr>
+                      <a:picLocks noChangeAspect="1" noChangeArrowheads="1"/>
+                    </pic:cNvPicPr>
+                  </pic:nvPicPr>
+                  <pic:blipFill>
+                    <a:blip r:embed="rId30">
+                      <a:extLst>
+                        <a:ext uri="{28A0092B-C50C-407E-A947-70E740481C1C}">
+                          <a14:useLocalDpi xmlns:a14="http://schemas.microsoft.com/office/drawing/2010/main" val="0"/>
+                        </a:ext>
+                      </a:extLst>
+                    </a:blip>
+                    <a:srcRect/>
+                    <a:stretch>
+                      <a:fillRect/>
+                    </a:stretch>
+                  </pic:blipFill>
+                  <pic:spPr bwMode="auto">
+                    <a:xfrm>
+                      <a:off x="0" y="0"/>
+                      <a:ext cx="581025" cy="504825"/>
+                    </a:xfrm>
+                    <a:prstGeom prst="rect">
+                      <a:avLst/>
+                    </a:prstGeom>
+                    <a:noFill/>
+                    <a:ln>
+                      <a:noFill/>
+                    </a:ln>
+                  </pic:spPr>
+                </pic:pic>
+              </a:graphicData>
+            </a:graphic>
+          </wp:inline>
+        </w:drawing>
+      </w:r>
+      <w:r>
+        <w:rPr>
+          <w:noProof/>
+        </w:rPr>
+        <w:drawing>
+          <wp:inline distT="0" distB="0" distL="0" distR="0" wp14:anchorId="595AD46D" wp14:editId="5568A1F0">
+            <wp:extent cx="571500" cy="571500"/>
+            <wp:effectExtent l="0" t="0" r="0" b="0"/>
+            <wp:docPr id="986488986" name="Imagen 3" descr="Imagen que contiene objeto, reloj&#10;&#10;Descripción generada automáticamente"/>
+            <wp:cNvGraphicFramePr>
+              <a:graphicFrameLocks xmlns:a="http://schemas.openxmlformats.org/drawingml/2006/main" noChangeAspect="1"/>
+            </wp:cNvGraphicFramePr>
+            <a:graphic xmlns:a="http://schemas.openxmlformats.org/drawingml/2006/main">
+              <a:graphicData uri="http://schemas.openxmlformats.org/drawingml/2006/picture">
+                <pic:pic xmlns:pic="http://schemas.openxmlformats.org/drawingml/2006/picture">
+                  <pic:nvPicPr>
+                    <pic:cNvPr id="986488986" name="Imagen 3" descr="Imagen que contiene objeto, reloj&#10;&#10;Descripción generada automáticamente"/>
+                    <pic:cNvPicPr>
+                      <a:picLocks noChangeAspect="1" noChangeArrowheads="1"/>
+                    </pic:cNvPicPr>
+                  </pic:nvPicPr>
+                  <pic:blipFill>
+                    <a:blip r:embed="rId31">
+                      <a:extLst>
+                        <a:ext uri="{28A0092B-C50C-407E-A947-70E740481C1C}">
+                          <a14:useLocalDpi xmlns:a14="http://schemas.microsoft.com/office/drawing/2010/main" val="0"/>
+                        </a:ext>
+                      </a:extLst>
+                    </a:blip>
+                    <a:srcRect/>
+                    <a:stretch>
+                      <a:fillRect/>
+                    </a:stretch>
+                  </pic:blipFill>
+                  <pic:spPr bwMode="auto">
+                    <a:xfrm>
+                      <a:off x="0" y="0"/>
+                      <a:ext cx="571500" cy="571500"/>
+                    </a:xfrm>
+                    <a:prstGeom prst="rect">
+                      <a:avLst/>
+                    </a:prstGeom>
+                    <a:noFill/>
+                    <a:ln>
+                      <a:noFill/>
+                    </a:ln>
+                  </pic:spPr>
+                </pic:pic>
+              </a:graphicData>
+            </a:graphic>
+          </wp:inline>
+        </w:drawing>
+      </w:r>
+      <w:r>
+        <w:rPr>
+          <w:noProof/>
+        </w:rPr>
+        <w:drawing>
+          <wp:inline distT="0" distB="0" distL="0" distR="0" wp14:anchorId="18E03C9D" wp14:editId="600858D6">
+            <wp:extent cx="714375" cy="381000"/>
+            <wp:effectExtent l="0" t="0" r="9525" b="0"/>
+            <wp:docPr id="1279207166" name="Imagen 4"/>
+            <wp:cNvGraphicFramePr>
+              <a:graphicFrameLocks xmlns:a="http://schemas.openxmlformats.org/drawingml/2006/main" noChangeAspect="1"/>
+            </wp:cNvGraphicFramePr>
+            <a:graphic xmlns:a="http://schemas.openxmlformats.org/drawingml/2006/main">
+              <a:graphicData uri="http://schemas.openxmlformats.org/drawingml/2006/picture">
+                <pic:pic xmlns:pic="http://schemas.openxmlformats.org/drawingml/2006/picture">
+                  <pic:nvPicPr>
+                    <pic:cNvPr id="0" name="Picture 7"/>
+                    <pic:cNvPicPr>
+                      <a:picLocks noChangeAspect="1" noChangeArrowheads="1"/>
+                    </pic:cNvPicPr>
+                  </pic:nvPicPr>
+                  <pic:blipFill>
+                    <a:blip r:embed="rId32">
+                      <a:extLst>
+                        <a:ext uri="{28A0092B-C50C-407E-A947-70E740481C1C}">
+                          <a14:useLocalDpi xmlns:a14="http://schemas.microsoft.com/office/drawing/2010/main" val="0"/>
+                        </a:ext>
+                      </a:extLst>
+                    </a:blip>
+                    <a:srcRect/>
+                    <a:stretch>
+                      <a:fillRect/>
+                    </a:stretch>
+                  </pic:blipFill>
+                  <pic:spPr bwMode="auto">
+                    <a:xfrm>
+                      <a:off x="0" y="0"/>
+                      <a:ext cx="714375" cy="381000"/>
+                    </a:xfrm>
+                    <a:prstGeom prst="rect">
+                      <a:avLst/>
+                    </a:prstGeom>
+                    <a:noFill/>
+                    <a:ln>
+                      <a:noFill/>
+                    </a:ln>
+                  </pic:spPr>
+                </pic:pic>
+              </a:graphicData>
+            </a:graphic>
+          </wp:inline>
+        </w:drawing>
+      </w:r>
+      <w:r>
+        <w:rPr>
+          <w:noProof/>
+        </w:rPr>
+        <w:drawing>
+          <wp:inline distT="0" distB="0" distL="0" distR="0" wp14:anchorId="6A83CDD9" wp14:editId="0E2C0A03">
+            <wp:extent cx="752475" cy="314325"/>
+            <wp:effectExtent l="0" t="0" r="9525" b="9525"/>
+            <wp:docPr id="962680392" name="Imagen 5"/>
+            <wp:cNvGraphicFramePr>
+              <a:graphicFrameLocks xmlns:a="http://schemas.openxmlformats.org/drawingml/2006/main" noChangeAspect="1"/>
+            </wp:cNvGraphicFramePr>
+            <a:graphic xmlns:a="http://schemas.openxmlformats.org/drawingml/2006/main">
+              <a:graphicData uri="http://schemas.openxmlformats.org/drawingml/2006/picture">
+                <pic:pic xmlns:pic="http://schemas.openxmlformats.org/drawingml/2006/picture">
+                  <pic:nvPicPr>
+                    <pic:cNvPr id="0" name="Picture 9"/>
+                    <pic:cNvPicPr>
+                      <a:picLocks noChangeAspect="1" noChangeArrowheads="1"/>
+                    </pic:cNvPicPr>
+                  </pic:nvPicPr>
+                  <pic:blipFill>
+                    <a:blip r:embed="rId33">
+                      <a:extLst>
+                        <a:ext uri="{28A0092B-C50C-407E-A947-70E740481C1C}">
+                          <a14:useLocalDpi xmlns:a14="http://schemas.microsoft.com/office/drawing/2010/main" val="0"/>
+                        </a:ext>
+                      </a:extLst>
+                    </a:blip>
+                    <a:srcRect/>
+                    <a:stretch>
+                      <a:fillRect/>
+                    </a:stretch>
+                  </pic:blipFill>
+                  <pic:spPr bwMode="auto">
+                    <a:xfrm>
+                      <a:off x="0" y="0"/>
+                      <a:ext cx="752475" cy="314325"/>
                     </a:xfrm>
                     <a:prstGeom prst="rect">
                       <a:avLst/>

</xml_diff>